<commit_message>
DB Design - Added ER Section
</commit_message>
<xml_diff>
--- a/["1stSubmitable"]/sswd_2883486_2887147_2882360.docx
+++ b/["1stSubmitable"]/sswd_2883486_2887147_2882360.docx
@@ -1,6 +1,6 @@
 
 <file path=word/document.xml><?xml version="1.0" encoding="utf-8"?>
-<w:document xmlns:wpc="http://schemas.microsoft.com/office/word/2010/wordprocessingCanvas" xmlns:cx="http://schemas.microsoft.com/office/drawing/2014/chartex" xmlns:cx1="http://schemas.microsoft.com/office/drawing/2015/9/8/chartex" xmlns:cx2="http://schemas.microsoft.com/office/drawing/2015/10/21/chartex" xmlns:mc="http://schemas.openxmlformats.org/markup-compatibility/2006" xmlns:o="urn:schemas-microsoft-com:office:office" xmlns:r="http://schemas.openxmlformats.org/officeDocument/2006/relationships" xmlns:m="http://schemas.openxmlformats.org/officeDocument/2006/math" xmlns:v="urn:schemas-microsoft-com:vml" xmlns:wp14="http://schemas.microsoft.com/office/word/2010/wordprocessingDrawing" xmlns:wp="http://schemas.openxmlformats.org/drawingml/2006/wordprocessingDrawing" xmlns:w10="urn:schemas-microsoft-com:office:word" xmlns:w="http://schemas.openxmlformats.org/wordprocessingml/2006/main" xmlns:w14="http://schemas.microsoft.com/office/word/2010/wordml" xmlns:w15="http://schemas.microsoft.com/office/word/2012/wordml" xmlns:w16se="http://schemas.microsoft.com/office/word/2015/wordml/symex" xmlns:wpg="http://schemas.microsoft.com/office/word/2010/wordprocessingGroup" xmlns:wpi="http://schemas.microsoft.com/office/word/2010/wordprocessingInk" xmlns:wne="http://schemas.microsoft.com/office/word/2006/wordml" xmlns:wps="http://schemas.microsoft.com/office/word/2010/wordprocessingShape" mc:Ignorable="w14 w15 w16se wp14">
+<w:document xmlns:wpc="http://schemas.microsoft.com/office/word/2010/wordprocessingCanvas" xmlns:mc="http://schemas.openxmlformats.org/markup-compatibility/2006" xmlns:o="urn:schemas-microsoft-com:office:office" xmlns:r="http://schemas.openxmlformats.org/officeDocument/2006/relationships" xmlns:m="http://schemas.openxmlformats.org/officeDocument/2006/math" xmlns:v="urn:schemas-microsoft-com:vml" xmlns:wp14="http://schemas.microsoft.com/office/word/2010/wordprocessingDrawing" xmlns:wp="http://schemas.openxmlformats.org/drawingml/2006/wordprocessingDrawing" xmlns:w10="urn:schemas-microsoft-com:office:word" xmlns:w="http://schemas.openxmlformats.org/wordprocessingml/2006/main" xmlns:w14="http://schemas.microsoft.com/office/word/2010/wordml" xmlns:w15="http://schemas.microsoft.com/office/word/2012/wordml" xmlns:wpg="http://schemas.microsoft.com/office/word/2010/wordprocessingGroup" xmlns:wpi="http://schemas.microsoft.com/office/word/2010/wordprocessingInk" xmlns:wne="http://schemas.microsoft.com/office/word/2006/wordml" xmlns:wps="http://schemas.microsoft.com/office/word/2010/wordprocessingShape" mc:Ignorable="w14 w15 wp14">
   <w:body>
     <w:p>
       <w:pPr>
@@ -11,7 +11,7 @@
       <w:r>
         <w:rPr>
           <w:noProof/>
-          <w:lang w:eastAsia="en-GB"/>
+          <w:lang w:val="en-IE" w:eastAsia="en-IE"/>
         </w:rPr>
         <w:drawing>
           <wp:anchor distT="0" distB="0" distL="114300" distR="114300" simplePos="0" relativeHeight="251660288" behindDoc="0" locked="0" layoutInCell="1" allowOverlap="1">
@@ -221,17 +221,8 @@
                 <w:b/>
                 <w:sz w:val="24"/>
               </w:rPr>
-              <w:t xml:space="preserve">Cian Butler, Stephen Cagney, Tony </w:t>
-            </w:r>
-            <w:proofErr w:type="spellStart"/>
-            <w:r>
-              <w:rPr>
-                <w:b/>
-                <w:sz w:val="24"/>
-              </w:rPr>
-              <w:t>Divilly</w:t>
-            </w:r>
-            <w:proofErr w:type="spellEnd"/>
+              <w:t>Cian Butler, Stephen Cagney, Tony Divilly</w:t>
+            </w:r>
             <w:r>
               <w:rPr>
                 <w:b/>
@@ -826,31 +817,13 @@
                 <w:sz w:val="24"/>
               </w:rPr>
             </w:pPr>
-            <w:proofErr w:type="spellStart"/>
-            <w:r>
-              <w:rPr>
-                <w:b/>
-                <w:sz w:val="24"/>
-              </w:rPr>
-              <w:t>Aqeel</w:t>
-            </w:r>
-            <w:proofErr w:type="spellEnd"/>
-            <w:r>
-              <w:rPr>
-                <w:b/>
-                <w:sz w:val="24"/>
-              </w:rPr>
-              <w:t xml:space="preserve"> </w:t>
-            </w:r>
-            <w:proofErr w:type="spellStart"/>
-            <w:r>
-              <w:rPr>
-                <w:b/>
-                <w:sz w:val="24"/>
-              </w:rPr>
-              <w:t>Kazmi</w:t>
-            </w:r>
-            <w:proofErr w:type="spellEnd"/>
+            <w:r>
+              <w:rPr>
+                <w:b/>
+                <w:sz w:val="24"/>
+              </w:rPr>
+              <w:t>Aqeel Kazmi</w:t>
+            </w:r>
           </w:p>
         </w:tc>
       </w:tr>
@@ -1232,39 +1205,7 @@
                 <w:bCs/>
                 <w:sz w:val="24"/>
               </w:rPr>
-              <w:t>(</w:t>
-            </w:r>
-            <w:proofErr w:type="spellStart"/>
-            <w:r>
-              <w:rPr>
-                <w:bCs/>
-                <w:sz w:val="24"/>
-              </w:rPr>
-              <w:t>ie</w:t>
-            </w:r>
-            <w:proofErr w:type="spellEnd"/>
-            <w:r>
-              <w:rPr>
-                <w:bCs/>
-                <w:sz w:val="24"/>
-              </w:rPr>
-              <w:t xml:space="preserve">. number of pieces submitted, size of assignment, A2, A3 </w:t>
-            </w:r>
-            <w:proofErr w:type="spellStart"/>
-            <w:r>
-              <w:rPr>
-                <w:bCs/>
-                <w:sz w:val="24"/>
-              </w:rPr>
-              <w:t>etc</w:t>
-            </w:r>
-            <w:proofErr w:type="spellEnd"/>
-            <w:r>
-              <w:rPr>
-                <w:bCs/>
-                <w:sz w:val="24"/>
-              </w:rPr>
-              <w:t>)</w:t>
+              <w:t>(ie. number of pieces submitted, size of assignment, A2, A3 etc)</w:t>
             </w:r>
           </w:p>
         </w:tc>
@@ -1676,29 +1617,7 @@
                 <w:sz w:val="21"/>
                 <w:szCs w:val="20"/>
               </w:rPr>
-              <w:t xml:space="preserve">sources which have been used, referred to, or have in any way influenced the preparation of this assignment, or if I have knowingly allowed others to </w:t>
-            </w:r>
-            <w:proofErr w:type="spellStart"/>
-            <w:r>
-              <w:rPr>
-                <w:i/>
-                <w:iCs/>
-                <w:color w:val="auto"/>
-                <w:sz w:val="21"/>
-                <w:szCs w:val="20"/>
-              </w:rPr>
-              <w:t>plagiarise</w:t>
-            </w:r>
-            <w:proofErr w:type="spellEnd"/>
-            <w:r>
-              <w:rPr>
-                <w:i/>
-                <w:iCs/>
-                <w:color w:val="auto"/>
-                <w:sz w:val="21"/>
-                <w:szCs w:val="20"/>
-              </w:rPr>
-              <w:t xml:space="preserve"> my work in this way.</w:t>
+              <w:t>sources which have been used, referred to, or have in any way influenced the preparation of this assignment, or if I have knowingly allowed others to plagiarise my work in this way.</w:t>
             </w:r>
           </w:p>
           <w:p>
@@ -1750,18 +1669,8 @@
                 <w:sz w:val="24"/>
                 <w:szCs w:val="24"/>
               </w:rPr>
-              <w:t xml:space="preserve">Cian Butler, Stephen Cagney, Tony </w:t>
-            </w:r>
-            <w:proofErr w:type="spellStart"/>
-            <w:r>
-              <w:rPr>
-                <w:b/>
-                <w:sz w:val="24"/>
-                <w:szCs w:val="24"/>
-              </w:rPr>
-              <w:t>Divilly</w:t>
-            </w:r>
-            <w:proofErr w:type="spellEnd"/>
+              <w:t>Cian Butler, Stephen Cagney, Tony Divilly</w:t>
+            </w:r>
             <w:r>
               <w:rPr>
                 <w:b/>
@@ -1827,7 +1736,7 @@
       <w:r>
         <w:rPr>
           <w:noProof/>
-          <w:lang w:eastAsia="en-GB"/>
+          <w:lang w:val="en-IE" w:eastAsia="en-IE"/>
         </w:rPr>
         <mc:AlternateContent>
           <mc:Choice Requires="wps">
@@ -3401,8 +3310,8 @@
           <w:rFonts w:ascii="Times New Roman" w:hAnsi="Times New Roman" w:cs="Times New Roman"/>
         </w:rPr>
       </w:pPr>
-      <w:bookmarkStart w:id="10" w:name="_Toc445548200"/>
-      <w:bookmarkStart w:id="11" w:name="_Toc446357735"/>
+      <w:bookmarkStart w:id="14" w:name="_Toc445548200"/>
+      <w:bookmarkStart w:id="15" w:name="_Toc446357735"/>
       <w:r>
         <w:rPr>
           <w:rFonts w:ascii="Times New Roman" w:hAnsi="Times New Roman" w:cs="Times New Roman"/>
@@ -3410,8 +3319,8 @@
         <w:lastRenderedPageBreak/>
         <w:t>Summary:</w:t>
       </w:r>
-      <w:bookmarkEnd w:id="10"/>
-      <w:bookmarkEnd w:id="11"/>
+      <w:bookmarkEnd w:id="14"/>
+      <w:bookmarkEnd w:id="15"/>
     </w:p>
     <w:p>
       <w:pPr>
@@ -3698,8 +3607,8 @@
           <w:rFonts w:ascii="Times New Roman" w:hAnsi="Times New Roman" w:cs="Times New Roman"/>
         </w:rPr>
       </w:pPr>
-      <w:bookmarkStart w:id="12" w:name="_Toc445548201"/>
-      <w:bookmarkStart w:id="13" w:name="_Toc446357736"/>
+      <w:bookmarkStart w:id="16" w:name="_Toc445548201"/>
+      <w:bookmarkStart w:id="17" w:name="_Toc446357736"/>
       <w:r>
         <w:rPr>
           <w:rFonts w:ascii="Times New Roman" w:hAnsi="Times New Roman" w:cs="Times New Roman"/>
@@ -3713,16 +3622,14 @@
         </w:rPr>
         <w:t>s</w:t>
       </w:r>
-      <w:bookmarkStart w:id="14" w:name="_GoBack"/>
-      <w:bookmarkEnd w:id="14"/>
       <w:r>
         <w:rPr>
           <w:rFonts w:ascii="Times New Roman" w:hAnsi="Times New Roman" w:cs="Times New Roman"/>
         </w:rPr>
         <w:t>:</w:t>
       </w:r>
-      <w:bookmarkEnd w:id="12"/>
-      <w:bookmarkEnd w:id="13"/>
+      <w:bookmarkEnd w:id="16"/>
+      <w:bookmarkEnd w:id="17"/>
     </w:p>
     <w:tbl>
       <w:tblPr>
@@ -3802,7 +3709,7 @@
             <w:r>
               <w:rPr>
                 <w:noProof/>
-                <w:lang w:eastAsia="en-GB"/>
+                <w:lang w:val="en-IE" w:eastAsia="en-IE"/>
               </w:rPr>
               <w:drawing>
                 <wp:inline distT="0" distB="0" distL="0" distR="0">
@@ -3867,7 +3774,7 @@
             <w:r>
               <w:rPr>
                 <w:noProof/>
-                <w:lang w:eastAsia="en-GB"/>
+                <w:lang w:val="en-IE" w:eastAsia="en-IE"/>
               </w:rPr>
               <w:drawing>
                 <wp:inline distT="0" distB="0" distL="0" distR="0">
@@ -3937,7 +3844,7 @@
             <w:r>
               <w:rPr>
                 <w:noProof/>
-                <w:lang w:eastAsia="en-GB"/>
+                <w:lang w:val="en-IE" w:eastAsia="en-IE"/>
               </w:rPr>
               <w:drawing>
                 <wp:inline distT="0" distB="0" distL="0" distR="0">
@@ -4002,7 +3909,7 @@
             <w:r>
               <w:rPr>
                 <w:noProof/>
-                <w:lang w:eastAsia="en-GB"/>
+                <w:lang w:val="en-IE" w:eastAsia="en-IE"/>
               </w:rPr>
               <w:drawing>
                 <wp:inline distT="0" distB="0" distL="0" distR="0">
@@ -4072,7 +3979,7 @@
             <w:r>
               <w:rPr>
                 <w:noProof/>
-                <w:lang w:eastAsia="en-GB"/>
+                <w:lang w:val="en-IE" w:eastAsia="en-IE"/>
               </w:rPr>
               <w:lastRenderedPageBreak/>
               <w:drawing>
@@ -4138,7 +4045,7 @@
             <w:r>
               <w:rPr>
                 <w:noProof/>
-                <w:lang w:eastAsia="en-GB"/>
+                <w:lang w:val="en-IE" w:eastAsia="en-IE"/>
               </w:rPr>
               <w:drawing>
                 <wp:inline distT="0" distB="0" distL="0" distR="0">
@@ -4208,7 +4115,7 @@
             <w:r>
               <w:rPr>
                 <w:noProof/>
-                <w:lang w:eastAsia="en-GB"/>
+                <w:lang w:val="en-IE" w:eastAsia="en-IE"/>
               </w:rPr>
               <w:drawing>
                 <wp:inline distT="0" distB="0" distL="0" distR="0">
@@ -4273,7 +4180,7 @@
             <w:r>
               <w:rPr>
                 <w:noProof/>
-                <w:lang w:eastAsia="en-GB"/>
+                <w:lang w:val="en-IE" w:eastAsia="en-IE"/>
               </w:rPr>
               <w:drawing>
                 <wp:inline distT="0" distB="0" distL="0" distR="0">
@@ -4343,7 +4250,7 @@
             <w:r>
               <w:rPr>
                 <w:noProof/>
-                <w:lang w:eastAsia="en-GB"/>
+                <w:lang w:val="en-IE" w:eastAsia="en-IE"/>
               </w:rPr>
               <w:lastRenderedPageBreak/>
               <w:drawing>
@@ -4409,7 +4316,7 @@
             <w:r>
               <w:rPr>
                 <w:noProof/>
-                <w:lang w:eastAsia="en-GB"/>
+                <w:lang w:val="en-IE" w:eastAsia="en-IE"/>
               </w:rPr>
               <w:drawing>
                 <wp:inline distT="0" distB="0" distL="0" distR="0">
@@ -4479,7 +4386,7 @@
             <w:r>
               <w:rPr>
                 <w:noProof/>
-                <w:lang w:eastAsia="en-GB"/>
+                <w:lang w:val="en-IE" w:eastAsia="en-IE"/>
               </w:rPr>
               <w:drawing>
                 <wp:inline distT="0" distB="0" distL="0" distR="0">
@@ -4544,7 +4451,7 @@
             <w:r>
               <w:rPr>
                 <w:noProof/>
-                <w:lang w:eastAsia="en-GB"/>
+                <w:lang w:val="en-IE" w:eastAsia="en-IE"/>
               </w:rPr>
               <w:drawing>
                 <wp:inline distT="0" distB="0" distL="0" distR="0">
@@ -4623,8 +4530,8 @@
           <w:rFonts w:ascii="Times New Roman" w:hAnsi="Times New Roman" w:cs="Times New Roman"/>
         </w:rPr>
       </w:pPr>
-      <w:bookmarkStart w:id="15" w:name="_Toc445548202"/>
-      <w:bookmarkStart w:id="16" w:name="_Toc446357737"/>
+      <w:bookmarkStart w:id="18" w:name="_Toc445548202"/>
+      <w:bookmarkStart w:id="19" w:name="_Toc446357737"/>
       <w:r>
         <w:rPr>
           <w:rFonts w:ascii="Times New Roman" w:hAnsi="Times New Roman" w:cs="Times New Roman"/>
@@ -4632,8 +4539,8 @@
         <w:lastRenderedPageBreak/>
         <w:t>Functionality:</w:t>
       </w:r>
-      <w:bookmarkEnd w:id="15"/>
-      <w:bookmarkEnd w:id="16"/>
+      <w:bookmarkEnd w:id="18"/>
+      <w:bookmarkEnd w:id="19"/>
     </w:p>
     <w:p>
       <w:pPr>
@@ -4874,14 +4781,14 @@
           <w:rFonts w:ascii="Times New Roman" w:hAnsi="Times New Roman"/>
         </w:rPr>
       </w:pPr>
-      <w:bookmarkStart w:id="17" w:name="_Toc446357738"/>
+      <w:bookmarkStart w:id="20" w:name="_Toc446357738"/>
       <w:r>
         <w:rPr>
           <w:rFonts w:ascii="Times New Roman" w:hAnsi="Times New Roman"/>
         </w:rPr>
         <w:t>Registration/login:</w:t>
       </w:r>
-      <w:bookmarkEnd w:id="17"/>
+      <w:bookmarkEnd w:id="20"/>
     </w:p>
     <w:p>
       <w:pPr>
@@ -4962,14 +4869,14 @@
           <w:rFonts w:ascii="Times New Roman" w:hAnsi="Times New Roman"/>
         </w:rPr>
       </w:pPr>
-      <w:bookmarkStart w:id="18" w:name="_Toc446357739"/>
+      <w:bookmarkStart w:id="21" w:name="_Toc446357739"/>
       <w:r>
         <w:rPr>
           <w:rFonts w:ascii="Times New Roman" w:hAnsi="Times New Roman"/>
         </w:rPr>
         <w:t>Member Ship Level:</w:t>
       </w:r>
-      <w:bookmarkEnd w:id="18"/>
+      <w:bookmarkEnd w:id="21"/>
     </w:p>
     <w:p>
       <w:pPr>
@@ -5079,14 +4986,14 @@
           <w:rFonts w:ascii="Times New Roman" w:hAnsi="Times New Roman"/>
         </w:rPr>
       </w:pPr>
-      <w:bookmarkStart w:id="19" w:name="_Toc446357740"/>
+      <w:bookmarkStart w:id="22" w:name="_Toc446357740"/>
       <w:r>
         <w:rPr>
           <w:rFonts w:ascii="Times New Roman" w:hAnsi="Times New Roman"/>
         </w:rPr>
         <w:t>Account Management:</w:t>
       </w:r>
-      <w:bookmarkEnd w:id="19"/>
+      <w:bookmarkEnd w:id="22"/>
     </w:p>
     <w:p>
       <w:pPr>
@@ -5120,14 +5027,14 @@
           <w:rFonts w:ascii="Times New Roman" w:hAnsi="Times New Roman"/>
         </w:rPr>
       </w:pPr>
-      <w:bookmarkStart w:id="20" w:name="_Toc446357741"/>
+      <w:bookmarkStart w:id="23" w:name="_Toc446357741"/>
       <w:r>
         <w:rPr>
           <w:rFonts w:ascii="Times New Roman" w:hAnsi="Times New Roman"/>
         </w:rPr>
         <w:t>Membership Area:</w:t>
       </w:r>
-      <w:bookmarkEnd w:id="20"/>
+      <w:bookmarkEnd w:id="23"/>
     </w:p>
     <w:p>
       <w:pPr>
@@ -5162,14 +5069,14 @@
           <w:rFonts w:ascii="Times New Roman" w:hAnsi="Times New Roman"/>
         </w:rPr>
       </w:pPr>
-      <w:bookmarkStart w:id="21" w:name="_Toc446357742"/>
+      <w:bookmarkStart w:id="24" w:name="_Toc446357742"/>
       <w:r>
         <w:rPr>
           <w:rFonts w:ascii="Times New Roman" w:hAnsi="Times New Roman"/>
         </w:rPr>
         <w:t>Subscribe:</w:t>
       </w:r>
-      <w:bookmarkEnd w:id="21"/>
+      <w:bookmarkEnd w:id="24"/>
     </w:p>
     <w:p>
       <w:pPr>
@@ -5234,14 +5141,14 @@
           <w:rFonts w:ascii="Times New Roman" w:hAnsi="Times New Roman"/>
         </w:rPr>
       </w:pPr>
-      <w:bookmarkStart w:id="22" w:name="_Toc446357743"/>
+      <w:bookmarkStart w:id="25" w:name="_Toc446357743"/>
       <w:r>
         <w:rPr>
           <w:rFonts w:ascii="Times New Roman" w:hAnsi="Times New Roman"/>
         </w:rPr>
         <w:t>Create Class:</w:t>
       </w:r>
-      <w:bookmarkEnd w:id="22"/>
+      <w:bookmarkEnd w:id="25"/>
     </w:p>
     <w:p>
       <w:pPr>
@@ -5283,14 +5190,14 @@
           <w:rFonts w:ascii="Times New Roman" w:hAnsi="Times New Roman"/>
         </w:rPr>
       </w:pPr>
-      <w:bookmarkStart w:id="23" w:name="_Toc446357744"/>
+      <w:bookmarkStart w:id="26" w:name="_Toc446357744"/>
       <w:r>
         <w:rPr>
           <w:rFonts w:ascii="Times New Roman" w:hAnsi="Times New Roman"/>
         </w:rPr>
         <w:t>Calendar of Classes:</w:t>
       </w:r>
-      <w:bookmarkEnd w:id="23"/>
+      <w:bookmarkEnd w:id="26"/>
     </w:p>
     <w:p>
       <w:pPr>
@@ -5325,14 +5232,14 @@
           <w:rFonts w:ascii="Times New Roman" w:hAnsi="Times New Roman"/>
         </w:rPr>
       </w:pPr>
-      <w:bookmarkStart w:id="24" w:name="_Toc446357745"/>
+      <w:bookmarkStart w:id="27" w:name="_Toc446357745"/>
       <w:r>
         <w:rPr>
           <w:rFonts w:ascii="Times New Roman" w:hAnsi="Times New Roman"/>
         </w:rPr>
         <w:t>Class review:</w:t>
       </w:r>
-      <w:bookmarkEnd w:id="24"/>
+      <w:bookmarkEnd w:id="27"/>
     </w:p>
     <w:p>
       <w:pPr>
@@ -5367,14 +5274,14 @@
           <w:rFonts w:ascii="Times New Roman" w:hAnsi="Times New Roman"/>
         </w:rPr>
       </w:pPr>
-      <w:bookmarkStart w:id="25" w:name="_Toc446357746"/>
+      <w:bookmarkStart w:id="28" w:name="_Toc446357746"/>
       <w:r>
         <w:rPr>
           <w:rFonts w:ascii="Times New Roman" w:hAnsi="Times New Roman"/>
         </w:rPr>
         <w:t>Newsletter:</w:t>
       </w:r>
-      <w:bookmarkEnd w:id="25"/>
+      <w:bookmarkEnd w:id="28"/>
     </w:p>
     <w:p>
       <w:pPr>
@@ -5406,7 +5313,7 @@
           <w:rFonts w:ascii="Times New Roman" w:hAnsi="Times New Roman" w:cs="Times New Roman"/>
         </w:rPr>
       </w:pPr>
-      <w:bookmarkStart w:id="26" w:name="_Toc446357747"/>
+      <w:bookmarkStart w:id="29" w:name="_Toc446357747"/>
       <w:r>
         <w:rPr>
           <w:rFonts w:ascii="Times New Roman" w:hAnsi="Times New Roman" w:cs="Times New Roman"/>
@@ -5414,7 +5321,7 @@
         <w:lastRenderedPageBreak/>
         <w:t>Site Map:</w:t>
       </w:r>
-      <w:bookmarkEnd w:id="26"/>
+      <w:bookmarkEnd w:id="29"/>
     </w:p>
     <w:p/>
     <w:p>
@@ -5430,21 +5337,7 @@
           <w:sz w:val="22"/>
           <w:szCs w:val="22"/>
         </w:rPr>
-        <w:t xml:space="preserve">The below image is a site map for the planned website for Real Fitness Ireland.  The relationship between the various webpages is demonstrated.  Furthermore, the second level of access enabled </w:t>
-      </w:r>
-      <w:r>
-        <w:rPr>
-          <w:sz w:val="22"/>
-          <w:szCs w:val="22"/>
-        </w:rPr>
-        <w:t>(administra</w:t>
-      </w:r>
-      <w:r>
-        <w:rPr>
-          <w:sz w:val="22"/>
-          <w:szCs w:val="22"/>
-        </w:rPr>
-        <w:t xml:space="preserve">tion pages, highlighted in red) once a user has logged in with the correct administrative password credentials is evident. </w:t>
+        <w:t xml:space="preserve">The below image is a site map for the planned website for Real Fitness Ireland.  The relationship between the various webpages is demonstrated.  Furthermore, the second level of access enabled (administration pages, highlighted in red) once a user has logged in with the correct administrative password credentials is evident. </w:t>
       </w:r>
     </w:p>
     <w:p>
@@ -5480,7 +5373,7 @@
       <w:r>
         <w:rPr>
           <w:noProof/>
-          <w:lang w:eastAsia="en-GB"/>
+          <w:lang w:val="en-IE" w:eastAsia="en-IE"/>
         </w:rPr>
         <w:drawing>
           <wp:inline distT="0" distB="0" distL="0" distR="0">
@@ -5547,7 +5440,7 @@
           <w:szCs w:val="32"/>
         </w:rPr>
       </w:pPr>
-      <w:bookmarkStart w:id="27" w:name="_Toc445548203"/>
+      <w:bookmarkStart w:id="30" w:name="_Toc445548203"/>
       <w:r>
         <w:br w:type="page"/>
       </w:r>
@@ -5559,7 +5452,7 @@
           <w:rFonts w:ascii="Times New Roman" w:hAnsi="Times New Roman" w:cs="Times New Roman"/>
         </w:rPr>
       </w:pPr>
-      <w:bookmarkStart w:id="28" w:name="_Toc446357748"/>
+      <w:bookmarkStart w:id="31" w:name="_Toc446357748"/>
       <w:r>
         <w:rPr>
           <w:rFonts w:ascii="Times New Roman" w:hAnsi="Times New Roman" w:cs="Times New Roman"/>
@@ -5567,12 +5460,701 @@
         <w:lastRenderedPageBreak/>
         <w:t>ERD and relationship schema:</w:t>
       </w:r>
-      <w:bookmarkEnd w:id="27"/>
-      <w:bookmarkEnd w:id="28"/>
+      <w:bookmarkEnd w:id="30"/>
+      <w:bookmarkEnd w:id="31"/>
+    </w:p>
+    <w:p/>
+    <w:p>
+      <w:pPr>
+        <w:pStyle w:val="Heading3"/>
+      </w:pPr>
+      <w:r>
+        <w:t>Attributes</w:t>
+      </w:r>
+    </w:p>
+    <w:p>
+      <w:pPr>
+        <w:rPr>
+          <w:sz w:val="22"/>
+          <w:szCs w:val="22"/>
+        </w:rPr>
+      </w:pPr>
+    </w:p>
+    <w:p>
+      <w:pPr>
+        <w:numPr>
+          <w:ilvl w:val="0"/>
+          <w:numId w:val="5"/>
+        </w:numPr>
+        <w:ind w:left="540"/>
+        <w:textAlignment w:val="center"/>
+        <w:rPr>
+          <w:sz w:val="22"/>
+          <w:szCs w:val="22"/>
+        </w:rPr>
+      </w:pPr>
+      <w:r>
+        <w:rPr>
+          <w:sz w:val="22"/>
+          <w:szCs w:val="22"/>
+        </w:rPr>
+        <w:t>Staff (Staff ID, Name, Email, Phone, Address, Position, Salary, Hired Date, Date of Birth)</w:t>
+      </w:r>
+    </w:p>
+    <w:p>
+      <w:pPr>
+        <w:numPr>
+          <w:ilvl w:val="0"/>
+          <w:numId w:val="5"/>
+        </w:numPr>
+        <w:ind w:left="540"/>
+        <w:textAlignment w:val="center"/>
+        <w:rPr>
+          <w:sz w:val="22"/>
+          <w:szCs w:val="22"/>
+        </w:rPr>
+      </w:pPr>
+      <w:r>
+        <w:rPr>
+          <w:sz w:val="22"/>
+          <w:szCs w:val="22"/>
+        </w:rPr>
+        <w:t>Admin (Staff ID, Username, Password)</w:t>
+      </w:r>
+    </w:p>
+    <w:p>
+      <w:pPr>
+        <w:numPr>
+          <w:ilvl w:val="0"/>
+          <w:numId w:val="5"/>
+        </w:numPr>
+        <w:ind w:left="540"/>
+        <w:textAlignment w:val="center"/>
+        <w:rPr>
+          <w:sz w:val="22"/>
+          <w:szCs w:val="22"/>
+        </w:rPr>
+      </w:pPr>
+      <w:r>
+        <w:rPr>
+          <w:sz w:val="22"/>
+          <w:szCs w:val="22"/>
+        </w:rPr>
+        <w:t>MembershipType (Membership Type ID, Name, Description, Price, Level Number)</w:t>
+      </w:r>
+    </w:p>
+    <w:p>
+      <w:pPr>
+        <w:numPr>
+          <w:ilvl w:val="0"/>
+          <w:numId w:val="5"/>
+        </w:numPr>
+        <w:ind w:left="540"/>
+        <w:textAlignment w:val="center"/>
+        <w:rPr>
+          <w:sz w:val="22"/>
+          <w:szCs w:val="22"/>
+        </w:rPr>
+      </w:pPr>
+      <w:r>
+        <w:rPr>
+          <w:sz w:val="22"/>
+          <w:szCs w:val="22"/>
+        </w:rPr>
+        <w:t>Level (Level Number)</w:t>
+      </w:r>
+    </w:p>
+    <w:p>
+      <w:pPr>
+        <w:numPr>
+          <w:ilvl w:val="0"/>
+          <w:numId w:val="5"/>
+        </w:numPr>
+        <w:ind w:left="540"/>
+        <w:textAlignment w:val="center"/>
+        <w:rPr>
+          <w:sz w:val="22"/>
+          <w:szCs w:val="22"/>
+        </w:rPr>
+      </w:pPr>
+      <w:r>
+        <w:rPr>
+          <w:sz w:val="22"/>
+          <w:szCs w:val="22"/>
+        </w:rPr>
+        <w:t>Benefit (Benenefit ID, Name, Level Number)</w:t>
+      </w:r>
+    </w:p>
+    <w:p>
+      <w:pPr>
+        <w:numPr>
+          <w:ilvl w:val="0"/>
+          <w:numId w:val="5"/>
+        </w:numPr>
+        <w:ind w:left="540"/>
+        <w:textAlignment w:val="center"/>
+        <w:rPr>
+          <w:sz w:val="22"/>
+          <w:szCs w:val="22"/>
+        </w:rPr>
+      </w:pPr>
+      <w:r>
+        <w:rPr>
+          <w:sz w:val="22"/>
+          <w:szCs w:val="22"/>
+        </w:rPr>
+        <w:t>Member (Member ID, Name, Joined Date, Email, Phone, Membership Type ID)</w:t>
+      </w:r>
+    </w:p>
+    <w:p>
+      <w:pPr>
+        <w:numPr>
+          <w:ilvl w:val="0"/>
+          <w:numId w:val="5"/>
+        </w:numPr>
+        <w:ind w:left="540"/>
+        <w:textAlignment w:val="center"/>
+        <w:rPr>
+          <w:sz w:val="22"/>
+          <w:szCs w:val="22"/>
+        </w:rPr>
+      </w:pPr>
+      <w:r>
+        <w:rPr>
+          <w:sz w:val="22"/>
+          <w:szCs w:val="22"/>
+        </w:rPr>
+        <w:t>Room (Room ID, Name, Location)</w:t>
+      </w:r>
+    </w:p>
+    <w:p>
+      <w:pPr>
+        <w:numPr>
+          <w:ilvl w:val="0"/>
+          <w:numId w:val="5"/>
+        </w:numPr>
+        <w:ind w:left="540"/>
+        <w:textAlignment w:val="center"/>
+        <w:rPr>
+          <w:sz w:val="22"/>
+          <w:szCs w:val="22"/>
+        </w:rPr>
+      </w:pPr>
+      <w:r>
+        <w:rPr>
+          <w:sz w:val="22"/>
+          <w:szCs w:val="22"/>
+        </w:rPr>
+        <w:t>One activity has many classes</w:t>
+      </w:r>
+    </w:p>
+    <w:p>
+      <w:pPr>
+        <w:numPr>
+          <w:ilvl w:val="0"/>
+          <w:numId w:val="5"/>
+        </w:numPr>
+        <w:ind w:left="540"/>
+        <w:textAlignment w:val="center"/>
+        <w:rPr>
+          <w:sz w:val="22"/>
+          <w:szCs w:val="22"/>
+        </w:rPr>
+      </w:pPr>
+      <w:r>
+        <w:rPr>
+          <w:sz w:val="22"/>
+          <w:szCs w:val="22"/>
+        </w:rPr>
+        <w:t>Activity (Activity ID, Name, Description)</w:t>
+      </w:r>
+    </w:p>
+    <w:p>
+      <w:pPr>
+        <w:numPr>
+          <w:ilvl w:val="0"/>
+          <w:numId w:val="5"/>
+        </w:numPr>
+        <w:ind w:left="540"/>
+        <w:textAlignment w:val="center"/>
+        <w:rPr>
+          <w:sz w:val="22"/>
+          <w:szCs w:val="22"/>
+        </w:rPr>
+      </w:pPr>
+      <w:r>
+        <w:rPr>
+          <w:sz w:val="22"/>
+          <w:szCs w:val="22"/>
+        </w:rPr>
+        <w:t>Class (Activity ID, Time, Room ID, Staff ID)</w:t>
+      </w:r>
+    </w:p>
+    <w:p>
+      <w:pPr>
+        <w:numPr>
+          <w:ilvl w:val="0"/>
+          <w:numId w:val="5"/>
+        </w:numPr>
+        <w:ind w:left="540"/>
+        <w:textAlignment w:val="center"/>
+        <w:rPr>
+          <w:sz w:val="22"/>
+          <w:szCs w:val="22"/>
+        </w:rPr>
+      </w:pPr>
+      <w:r>
+        <w:rPr>
+          <w:sz w:val="22"/>
+          <w:szCs w:val="22"/>
+        </w:rPr>
+        <w:t>ClassBooking (Booking ID, Class ID, Member ID, Book Time)</w:t>
+      </w:r>
+    </w:p>
+    <w:p>
+      <w:pPr>
+        <w:textAlignment w:val="center"/>
+        <w:rPr>
+          <w:sz w:val="22"/>
+          <w:szCs w:val="22"/>
+        </w:rPr>
+      </w:pPr>
+    </w:p>
+    <w:p>
+      <w:pPr>
+        <w:textAlignment w:val="center"/>
+        <w:rPr>
+          <w:sz w:val="22"/>
+          <w:szCs w:val="22"/>
+        </w:rPr>
+      </w:pPr>
+    </w:p>
+    <w:p>
+      <w:pPr>
+        <w:textAlignment w:val="center"/>
+        <w:rPr>
+          <w:sz w:val="22"/>
+          <w:szCs w:val="22"/>
+        </w:rPr>
+      </w:pPr>
+    </w:p>
+    <w:p>
+      <w:pPr>
+        <w:textAlignment w:val="center"/>
+        <w:rPr>
+          <w:sz w:val="22"/>
+          <w:szCs w:val="22"/>
+        </w:rPr>
+      </w:pPr>
+    </w:p>
+    <w:p>
+      <w:pPr>
+        <w:textAlignment w:val="center"/>
+        <w:rPr>
+          <w:sz w:val="22"/>
+          <w:szCs w:val="22"/>
+        </w:rPr>
+      </w:pPr>
+    </w:p>
+    <w:p>
+      <w:pPr>
+        <w:textAlignment w:val="center"/>
+        <w:rPr>
+          <w:sz w:val="22"/>
+          <w:szCs w:val="22"/>
+        </w:rPr>
+      </w:pPr>
+    </w:p>
+    <w:p>
+      <w:pPr>
+        <w:textAlignment w:val="center"/>
+        <w:rPr>
+          <w:sz w:val="22"/>
+          <w:szCs w:val="22"/>
+        </w:rPr>
+      </w:pPr>
+    </w:p>
+    <w:p>
+      <w:pPr>
+        <w:textAlignment w:val="center"/>
+        <w:rPr>
+          <w:sz w:val="22"/>
+          <w:szCs w:val="22"/>
+        </w:rPr>
+      </w:pPr>
+    </w:p>
+    <w:p>
+      <w:pPr>
+        <w:textAlignment w:val="center"/>
+        <w:rPr>
+          <w:sz w:val="22"/>
+          <w:szCs w:val="22"/>
+        </w:rPr>
+      </w:pPr>
+    </w:p>
+    <w:p>
+      <w:pPr>
+        <w:textAlignment w:val="center"/>
+        <w:rPr>
+          <w:sz w:val="22"/>
+          <w:szCs w:val="22"/>
+        </w:rPr>
+      </w:pPr>
+    </w:p>
+    <w:p>
+      <w:pPr>
+        <w:textAlignment w:val="center"/>
+        <w:rPr>
+          <w:sz w:val="22"/>
+          <w:szCs w:val="22"/>
+        </w:rPr>
+      </w:pPr>
+    </w:p>
+    <w:p>
+      <w:pPr>
+        <w:textAlignment w:val="center"/>
+        <w:rPr>
+          <w:sz w:val="22"/>
+          <w:szCs w:val="22"/>
+        </w:rPr>
+      </w:pPr>
+    </w:p>
+    <w:p>
+      <w:pPr>
+        <w:textAlignment w:val="center"/>
+        <w:rPr>
+          <w:sz w:val="22"/>
+          <w:szCs w:val="22"/>
+        </w:rPr>
+      </w:pPr>
+    </w:p>
+    <w:p>
+      <w:pPr>
+        <w:textAlignment w:val="center"/>
+        <w:rPr>
+          <w:sz w:val="22"/>
+          <w:szCs w:val="22"/>
+        </w:rPr>
+      </w:pPr>
+    </w:p>
+    <w:p>
+      <w:pPr>
+        <w:textAlignment w:val="center"/>
+        <w:rPr>
+          <w:sz w:val="22"/>
+          <w:szCs w:val="22"/>
+        </w:rPr>
+      </w:pPr>
+    </w:p>
+    <w:p>
+      <w:pPr>
+        <w:textAlignment w:val="center"/>
+        <w:rPr>
+          <w:sz w:val="22"/>
+          <w:szCs w:val="22"/>
+        </w:rPr>
+      </w:pPr>
+    </w:p>
+    <w:p>
+      <w:pPr>
+        <w:textAlignment w:val="center"/>
+        <w:rPr>
+          <w:sz w:val="22"/>
+          <w:szCs w:val="22"/>
+        </w:rPr>
+      </w:pPr>
+    </w:p>
+    <w:p>
+      <w:pPr>
+        <w:textAlignment w:val="center"/>
+        <w:rPr>
+          <w:sz w:val="22"/>
+          <w:szCs w:val="22"/>
+        </w:rPr>
+      </w:pPr>
+    </w:p>
+    <w:p>
+      <w:pPr>
+        <w:textAlignment w:val="center"/>
+        <w:rPr>
+          <w:sz w:val="22"/>
+          <w:szCs w:val="22"/>
+        </w:rPr>
+      </w:pPr>
+    </w:p>
+    <w:p>
+      <w:pPr>
+        <w:textAlignment w:val="center"/>
+        <w:rPr>
+          <w:sz w:val="22"/>
+          <w:szCs w:val="22"/>
+        </w:rPr>
+      </w:pPr>
+    </w:p>
+    <w:p>
+      <w:pPr>
+        <w:textAlignment w:val="center"/>
+        <w:rPr>
+          <w:sz w:val="22"/>
+          <w:szCs w:val="22"/>
+        </w:rPr>
+      </w:pPr>
+    </w:p>
+    <w:p>
+      <w:pPr>
+        <w:textAlignment w:val="center"/>
+        <w:rPr>
+          <w:sz w:val="22"/>
+          <w:szCs w:val="22"/>
+        </w:rPr>
+      </w:pPr>
+    </w:p>
+    <w:p>
+      <w:pPr>
+        <w:textAlignment w:val="center"/>
+        <w:rPr>
+          <w:sz w:val="22"/>
+          <w:szCs w:val="22"/>
+        </w:rPr>
+      </w:pPr>
+    </w:p>
+    <w:p>
+      <w:pPr>
+        <w:textAlignment w:val="center"/>
+        <w:rPr>
+          <w:sz w:val="22"/>
+          <w:szCs w:val="22"/>
+        </w:rPr>
+      </w:pPr>
+    </w:p>
+    <w:p>
+      <w:pPr>
+        <w:textAlignment w:val="center"/>
+        <w:rPr>
+          <w:sz w:val="22"/>
+          <w:szCs w:val="22"/>
+        </w:rPr>
+      </w:pPr>
+    </w:p>
+    <w:p>
+      <w:pPr>
+        <w:textAlignment w:val="center"/>
+        <w:rPr>
+          <w:sz w:val="22"/>
+          <w:szCs w:val="22"/>
+        </w:rPr>
+      </w:pPr>
+    </w:p>
+    <w:p>
+      <w:pPr>
+        <w:textAlignment w:val="center"/>
+        <w:rPr>
+          <w:sz w:val="22"/>
+          <w:szCs w:val="22"/>
+        </w:rPr>
+      </w:pPr>
+    </w:p>
+    <w:p>
+      <w:pPr>
+        <w:textAlignment w:val="center"/>
+        <w:rPr>
+          <w:sz w:val="22"/>
+          <w:szCs w:val="22"/>
+        </w:rPr>
+      </w:pPr>
+    </w:p>
+    <w:p>
+      <w:pPr>
+        <w:textAlignment w:val="center"/>
+        <w:rPr>
+          <w:sz w:val="22"/>
+          <w:szCs w:val="22"/>
+        </w:rPr>
+      </w:pPr>
+    </w:p>
+    <w:p>
+      <w:pPr>
+        <w:textAlignment w:val="center"/>
+        <w:rPr>
+          <w:sz w:val="22"/>
+          <w:szCs w:val="22"/>
+        </w:rPr>
+      </w:pPr>
+    </w:p>
+    <w:p>
+      <w:pPr>
+        <w:textAlignment w:val="center"/>
+        <w:rPr>
+          <w:sz w:val="22"/>
+          <w:szCs w:val="22"/>
+        </w:rPr>
+      </w:pPr>
+    </w:p>
+    <w:p>
+      <w:pPr>
+        <w:textAlignment w:val="center"/>
+        <w:rPr>
+          <w:sz w:val="22"/>
+          <w:szCs w:val="22"/>
+        </w:rPr>
+      </w:pPr>
+    </w:p>
+    <w:p>
+      <w:pPr>
+        <w:textAlignment w:val="center"/>
+        <w:rPr>
+          <w:sz w:val="22"/>
+          <w:szCs w:val="22"/>
+        </w:rPr>
+      </w:pPr>
+    </w:p>
+    <w:p>
+      <w:pPr>
+        <w:ind w:left="180"/>
+        <w:textAlignment w:val="center"/>
+        <w:rPr>
+          <w:sz w:val="22"/>
+          <w:szCs w:val="22"/>
+        </w:rPr>
+      </w:pPr>
+    </w:p>
+    <w:p>
+      <w:pPr>
+        <w:pStyle w:val="Heading3"/>
+      </w:pPr>
+      <w:r>
+        <w:lastRenderedPageBreak/>
+        <w:t>Relationships and Multiplicity</w:t>
+      </w:r>
+    </w:p>
+    <w:p/>
+    <w:p/>
+    <w:p>
+      <w:pPr>
+        <w:jc w:val="center"/>
+      </w:pPr>
+      <w:r>
+        <w:pict>
+          <v:shapetype id="_x0000_t75" coordsize="21600,21600" o:spt="75" o:preferrelative="t" path="m@4@5l@4@11@9@11@9@5xe" filled="f" stroked="f">
+            <v:stroke joinstyle="miter"/>
+            <v:formulas>
+              <v:f eqn="if lineDrawn pixelLineWidth 0"/>
+              <v:f eqn="sum @0 1 0"/>
+              <v:f eqn="sum 0 0 @1"/>
+              <v:f eqn="prod @2 1 2"/>
+              <v:f eqn="prod @3 21600 pixelWidth"/>
+              <v:f eqn="prod @3 21600 pixelHeight"/>
+              <v:f eqn="sum @0 0 1"/>
+              <v:f eqn="prod @6 1 2"/>
+              <v:f eqn="prod @7 21600 pixelWidth"/>
+              <v:f eqn="sum @8 21600 0"/>
+              <v:f eqn="prod @7 21600 pixelHeight"/>
+              <v:f eqn="sum @10 21600 0"/>
+            </v:formulas>
+            <v:path o:extrusionok="f" gradientshapeok="t" o:connecttype="rect"/>
+            <o:lock v:ext="edit" aspectratio="t"/>
+          </v:shapetype>
+          <v:shape id="_x0000_i1025" type="#_x0000_t75" style="width:257pt;height:456pt">
+            <v:imagedata r:id="rId21" o:title="Relationships"/>
+          </v:shape>
+        </w:pict>
+      </w:r>
+    </w:p>
+    <w:p>
+      <w:pPr>
+        <w:jc w:val="center"/>
+      </w:pPr>
+    </w:p>
+    <w:p>
+      <w:pPr>
+        <w:jc w:val="center"/>
+      </w:pPr>
+    </w:p>
+    <w:p>
+      <w:pPr>
+        <w:jc w:val="center"/>
+      </w:pPr>
+    </w:p>
+    <w:p>
+      <w:pPr>
+        <w:jc w:val="center"/>
+      </w:pPr>
+    </w:p>
+    <w:p>
+      <w:pPr>
+        <w:jc w:val="center"/>
+      </w:pPr>
+    </w:p>
+    <w:p>
+      <w:pPr>
+        <w:jc w:val="center"/>
+      </w:pPr>
+    </w:p>
+    <w:p>
+      <w:pPr>
+        <w:jc w:val="center"/>
+      </w:pPr>
+    </w:p>
+    <w:p>
+      <w:pPr>
+        <w:jc w:val="center"/>
+      </w:pPr>
+    </w:p>
+    <w:p>
+      <w:pPr>
+        <w:jc w:val="center"/>
+      </w:pPr>
+    </w:p>
+    <w:p>
+      <w:pPr>
+        <w:jc w:val="center"/>
+      </w:pPr>
+    </w:p>
+    <w:p>
+      <w:pPr>
+        <w:jc w:val="center"/>
+      </w:pPr>
+    </w:p>
+    <w:p>
+      <w:pPr>
+        <w:jc w:val="center"/>
+      </w:pPr>
+    </w:p>
+    <w:p>
+      <w:pPr>
+        <w:jc w:val="center"/>
+      </w:pPr>
+    </w:p>
+    <w:p>
+      <w:pPr>
+        <w:pStyle w:val="Heading3"/>
+      </w:pPr>
+      <w:r>
+        <w:lastRenderedPageBreak/>
+        <w:t>ER Diagram</w:t>
+      </w:r>
+    </w:p>
+    <w:p>
+      <w:bookmarkStart w:id="32" w:name="_GoBack"/>
+      <w:bookmarkEnd w:id="32"/>
+    </w:p>
+    <w:p/>
+    <w:p/>
+    <w:p>
+      <w:pPr>
+        <w:ind w:left="-567"/>
+      </w:pPr>
+      <w:r>
+        <w:pict>
+          <v:shape id="_x0000_i1026" type="#_x0000_t75" style="width:479.5pt;height:359.5pt">
+            <v:imagedata r:id="rId22" o:title="ERDiagram"/>
+          </v:shape>
+        </w:pict>
+      </w:r>
     </w:p>
     <w:sectPr>
-      <w:headerReference w:type="default" r:id="rId21"/>
-      <w:footerReference w:type="default" r:id="rId22"/>
+      <w:headerReference w:type="default" r:id="rId23"/>
+      <w:footerReference w:type="default" r:id="rId24"/>
       <w:pgSz w:w="12240" w:h="15840"/>
       <w:pgMar w:top="1440" w:right="1800" w:bottom="1440" w:left="1800" w:header="720" w:footer="720" w:gutter="0"/>
       <w:cols w:space="720"/>
@@ -5584,7 +6166,7 @@
 </file>
 
 <file path=word/endnotes.xml><?xml version="1.0" encoding="utf-8"?>
-<w:endnotes xmlns:wpc="http://schemas.microsoft.com/office/word/2010/wordprocessingCanvas" xmlns:cx="http://schemas.microsoft.com/office/drawing/2014/chartex" xmlns:cx1="http://schemas.microsoft.com/office/drawing/2015/9/8/chartex" xmlns:cx2="http://schemas.microsoft.com/office/drawing/2015/10/21/chartex" xmlns:mc="http://schemas.openxmlformats.org/markup-compatibility/2006" xmlns:o="urn:schemas-microsoft-com:office:office" xmlns:r="http://schemas.openxmlformats.org/officeDocument/2006/relationships" xmlns:m="http://schemas.openxmlformats.org/officeDocument/2006/math" xmlns:v="urn:schemas-microsoft-com:vml" xmlns:wp14="http://schemas.microsoft.com/office/word/2010/wordprocessingDrawing" xmlns:wp="http://schemas.openxmlformats.org/drawingml/2006/wordprocessingDrawing" xmlns:w10="urn:schemas-microsoft-com:office:word" xmlns:w="http://schemas.openxmlformats.org/wordprocessingml/2006/main" xmlns:w14="http://schemas.microsoft.com/office/word/2010/wordml" xmlns:w15="http://schemas.microsoft.com/office/word/2012/wordml" xmlns:w16se="http://schemas.microsoft.com/office/word/2015/wordml/symex" xmlns:wpg="http://schemas.microsoft.com/office/word/2010/wordprocessingGroup" xmlns:wpi="http://schemas.microsoft.com/office/word/2010/wordprocessingInk" xmlns:wne="http://schemas.microsoft.com/office/word/2006/wordml" xmlns:wps="http://schemas.microsoft.com/office/word/2010/wordprocessingShape" mc:Ignorable="w14 w15 w16se wp14">
+<w:endnotes xmlns:wpc="http://schemas.microsoft.com/office/word/2010/wordprocessingCanvas" xmlns:mc="http://schemas.openxmlformats.org/markup-compatibility/2006" xmlns:o="urn:schemas-microsoft-com:office:office" xmlns:r="http://schemas.openxmlformats.org/officeDocument/2006/relationships" xmlns:m="http://schemas.openxmlformats.org/officeDocument/2006/math" xmlns:v="urn:schemas-microsoft-com:vml" xmlns:wp14="http://schemas.microsoft.com/office/word/2010/wordprocessingDrawing" xmlns:wp="http://schemas.openxmlformats.org/drawingml/2006/wordprocessingDrawing" xmlns:w10="urn:schemas-microsoft-com:office:word" xmlns:w="http://schemas.openxmlformats.org/wordprocessingml/2006/main" xmlns:w14="http://schemas.microsoft.com/office/word/2010/wordml" xmlns:w15="http://schemas.microsoft.com/office/word/2012/wordml" xmlns:wpg="http://schemas.microsoft.com/office/word/2010/wordprocessingGroup" xmlns:wpi="http://schemas.microsoft.com/office/word/2010/wordprocessingInk" xmlns:wne="http://schemas.microsoft.com/office/word/2006/wordml" xmlns:wps="http://schemas.microsoft.com/office/word/2010/wordprocessingShape" mc:Ignorable="w14 w15 wp14">
   <w:endnote w:type="separator" w:id="-1">
     <w:p>
       <w:r>
@@ -5603,7 +6185,7 @@
 </file>
 
 <file path=word/footer1.xml><?xml version="1.0" encoding="utf-8"?>
-<w:ftr xmlns:wpc="http://schemas.microsoft.com/office/word/2010/wordprocessingCanvas" xmlns:cx="http://schemas.microsoft.com/office/drawing/2014/chartex" xmlns:cx1="http://schemas.microsoft.com/office/drawing/2015/9/8/chartex" xmlns:cx2="http://schemas.microsoft.com/office/drawing/2015/10/21/chartex" xmlns:mc="http://schemas.openxmlformats.org/markup-compatibility/2006" xmlns:o="urn:schemas-microsoft-com:office:office" xmlns:r="http://schemas.openxmlformats.org/officeDocument/2006/relationships" xmlns:m="http://schemas.openxmlformats.org/officeDocument/2006/math" xmlns:v="urn:schemas-microsoft-com:vml" xmlns:wp14="http://schemas.microsoft.com/office/word/2010/wordprocessingDrawing" xmlns:wp="http://schemas.openxmlformats.org/drawingml/2006/wordprocessingDrawing" xmlns:w10="urn:schemas-microsoft-com:office:word" xmlns:w="http://schemas.openxmlformats.org/wordprocessingml/2006/main" xmlns:w14="http://schemas.microsoft.com/office/word/2010/wordml" xmlns:w15="http://schemas.microsoft.com/office/word/2012/wordml" xmlns:w16se="http://schemas.microsoft.com/office/word/2015/wordml/symex" xmlns:wpg="http://schemas.microsoft.com/office/word/2010/wordprocessingGroup" xmlns:wpi="http://schemas.microsoft.com/office/word/2010/wordprocessingInk" xmlns:wne="http://schemas.microsoft.com/office/word/2006/wordml" xmlns:wps="http://schemas.microsoft.com/office/word/2010/wordprocessingShape" mc:Ignorable="w14 w15 w16se wp14">
+<w:ftr xmlns:wpc="http://schemas.microsoft.com/office/word/2010/wordprocessingCanvas" xmlns:mc="http://schemas.openxmlformats.org/markup-compatibility/2006" xmlns:o="urn:schemas-microsoft-com:office:office" xmlns:r="http://schemas.openxmlformats.org/officeDocument/2006/relationships" xmlns:m="http://schemas.openxmlformats.org/officeDocument/2006/math" xmlns:v="urn:schemas-microsoft-com:vml" xmlns:wp14="http://schemas.microsoft.com/office/word/2010/wordprocessingDrawing" xmlns:wp="http://schemas.openxmlformats.org/drawingml/2006/wordprocessingDrawing" xmlns:w10="urn:schemas-microsoft-com:office:word" xmlns:w="http://schemas.openxmlformats.org/wordprocessingml/2006/main" xmlns:w14="http://schemas.microsoft.com/office/word/2010/wordml" xmlns:w15="http://schemas.microsoft.com/office/word/2012/wordml" xmlns:wpg="http://schemas.microsoft.com/office/word/2010/wordprocessingGroup" xmlns:wpi="http://schemas.microsoft.com/office/word/2010/wordprocessingInk" xmlns:wne="http://schemas.microsoft.com/office/word/2006/wordml" xmlns:wps="http://schemas.microsoft.com/office/word/2010/wordprocessingShape" mc:Ignorable="w14 w15 wp14">
   <w:sdt>
     <w:sdtPr>
       <w:id w:val="351154241"/>
@@ -5645,7 +6227,7 @@
             <w:bCs/>
             <w:noProof/>
           </w:rPr>
-          <w:t>5</w:t>
+          <w:t>12</w:t>
         </w:r>
         <w:r>
           <w:rPr>
@@ -5681,7 +6263,7 @@
 </file>
 
 <file path=word/footnotes.xml><?xml version="1.0" encoding="utf-8"?>
-<w:footnotes xmlns:wpc="http://schemas.microsoft.com/office/word/2010/wordprocessingCanvas" xmlns:cx="http://schemas.microsoft.com/office/drawing/2014/chartex" xmlns:cx1="http://schemas.microsoft.com/office/drawing/2015/9/8/chartex" xmlns:cx2="http://schemas.microsoft.com/office/drawing/2015/10/21/chartex" xmlns:mc="http://schemas.openxmlformats.org/markup-compatibility/2006" xmlns:o="urn:schemas-microsoft-com:office:office" xmlns:r="http://schemas.openxmlformats.org/officeDocument/2006/relationships" xmlns:m="http://schemas.openxmlformats.org/officeDocument/2006/math" xmlns:v="urn:schemas-microsoft-com:vml" xmlns:wp14="http://schemas.microsoft.com/office/word/2010/wordprocessingDrawing" xmlns:wp="http://schemas.openxmlformats.org/drawingml/2006/wordprocessingDrawing" xmlns:w10="urn:schemas-microsoft-com:office:word" xmlns:w="http://schemas.openxmlformats.org/wordprocessingml/2006/main" xmlns:w14="http://schemas.microsoft.com/office/word/2010/wordml" xmlns:w15="http://schemas.microsoft.com/office/word/2012/wordml" xmlns:w16se="http://schemas.microsoft.com/office/word/2015/wordml/symex" xmlns:wpg="http://schemas.microsoft.com/office/word/2010/wordprocessingGroup" xmlns:wpi="http://schemas.microsoft.com/office/word/2010/wordprocessingInk" xmlns:wne="http://schemas.microsoft.com/office/word/2006/wordml" xmlns:wps="http://schemas.microsoft.com/office/word/2010/wordprocessingShape" mc:Ignorable="w14 w15 w16se wp14">
+<w:footnotes xmlns:wpc="http://schemas.microsoft.com/office/word/2010/wordprocessingCanvas" xmlns:mc="http://schemas.openxmlformats.org/markup-compatibility/2006" xmlns:o="urn:schemas-microsoft-com:office:office" xmlns:r="http://schemas.openxmlformats.org/officeDocument/2006/relationships" xmlns:m="http://schemas.openxmlformats.org/officeDocument/2006/math" xmlns:v="urn:schemas-microsoft-com:vml" xmlns:wp14="http://schemas.microsoft.com/office/word/2010/wordprocessingDrawing" xmlns:wp="http://schemas.openxmlformats.org/drawingml/2006/wordprocessingDrawing" xmlns:w10="urn:schemas-microsoft-com:office:word" xmlns:w="http://schemas.openxmlformats.org/wordprocessingml/2006/main" xmlns:w14="http://schemas.microsoft.com/office/word/2010/wordml" xmlns:w15="http://schemas.microsoft.com/office/word/2012/wordml" xmlns:wpg="http://schemas.microsoft.com/office/word/2010/wordprocessingGroup" xmlns:wpi="http://schemas.microsoft.com/office/word/2010/wordprocessingInk" xmlns:wne="http://schemas.microsoft.com/office/word/2006/wordml" xmlns:wps="http://schemas.microsoft.com/office/word/2010/wordprocessingShape" mc:Ignorable="w14 w15 wp14">
   <w:footnote w:type="separator" w:id="-1">
     <w:p>
       <w:r>
@@ -5700,7 +6282,7 @@
 </file>
 
 <file path=word/header1.xml><?xml version="1.0" encoding="utf-8"?>
-<w:hdr xmlns:wpc="http://schemas.microsoft.com/office/word/2010/wordprocessingCanvas" xmlns:cx="http://schemas.microsoft.com/office/drawing/2014/chartex" xmlns:cx1="http://schemas.microsoft.com/office/drawing/2015/9/8/chartex" xmlns:cx2="http://schemas.microsoft.com/office/drawing/2015/10/21/chartex" xmlns:mc="http://schemas.openxmlformats.org/markup-compatibility/2006" xmlns:o="urn:schemas-microsoft-com:office:office" xmlns:r="http://schemas.openxmlformats.org/officeDocument/2006/relationships" xmlns:m="http://schemas.openxmlformats.org/officeDocument/2006/math" xmlns:v="urn:schemas-microsoft-com:vml" xmlns:wp14="http://schemas.microsoft.com/office/word/2010/wordprocessingDrawing" xmlns:wp="http://schemas.openxmlformats.org/drawingml/2006/wordprocessingDrawing" xmlns:w10="urn:schemas-microsoft-com:office:word" xmlns:w="http://schemas.openxmlformats.org/wordprocessingml/2006/main" xmlns:w14="http://schemas.microsoft.com/office/word/2010/wordml" xmlns:w15="http://schemas.microsoft.com/office/word/2012/wordml" xmlns:w16se="http://schemas.microsoft.com/office/word/2015/wordml/symex" xmlns:wpg="http://schemas.microsoft.com/office/word/2010/wordprocessingGroup" xmlns:wpi="http://schemas.microsoft.com/office/word/2010/wordprocessingInk" xmlns:wne="http://schemas.microsoft.com/office/word/2006/wordml" xmlns:wps="http://schemas.microsoft.com/office/word/2010/wordprocessingShape" mc:Ignorable="w14 w15 w16se wp14">
+<w:hdr xmlns:wpc="http://schemas.microsoft.com/office/word/2010/wordprocessingCanvas" xmlns:mc="http://schemas.openxmlformats.org/markup-compatibility/2006" xmlns:o="urn:schemas-microsoft-com:office:office" xmlns:r="http://schemas.openxmlformats.org/officeDocument/2006/relationships" xmlns:m="http://schemas.openxmlformats.org/officeDocument/2006/math" xmlns:v="urn:schemas-microsoft-com:vml" xmlns:wp14="http://schemas.microsoft.com/office/word/2010/wordprocessingDrawing" xmlns:wp="http://schemas.openxmlformats.org/drawingml/2006/wordprocessingDrawing" xmlns:w10="urn:schemas-microsoft-com:office:word" xmlns:w="http://schemas.openxmlformats.org/wordprocessingml/2006/main" xmlns:w14="http://schemas.microsoft.com/office/word/2010/wordml" xmlns:w15="http://schemas.microsoft.com/office/word/2012/wordml" xmlns:wpg="http://schemas.microsoft.com/office/word/2010/wordprocessingGroup" xmlns:wpi="http://schemas.microsoft.com/office/word/2010/wordprocessingInk" xmlns:wne="http://schemas.microsoft.com/office/word/2006/wordml" xmlns:wps="http://schemas.microsoft.com/office/word/2010/wordprocessingShape" mc:Ignorable="w14 w15 wp14">
   <w:p>
     <w:pPr>
       <w:pStyle w:val="Header"/>
@@ -5732,7 +6314,7 @@
 </file>
 
 <file path=word/numbering.xml><?xml version="1.0" encoding="utf-8"?>
-<w:numbering xmlns:wpc="http://schemas.microsoft.com/office/word/2010/wordprocessingCanvas" xmlns:cx="http://schemas.microsoft.com/office/drawing/2014/chartex" xmlns:cx1="http://schemas.microsoft.com/office/drawing/2015/9/8/chartex" xmlns:cx2="http://schemas.microsoft.com/office/drawing/2015/10/21/chartex" xmlns:mc="http://schemas.openxmlformats.org/markup-compatibility/2006" xmlns:o="urn:schemas-microsoft-com:office:office" xmlns:r="http://schemas.openxmlformats.org/officeDocument/2006/relationships" xmlns:m="http://schemas.openxmlformats.org/officeDocument/2006/math" xmlns:v="urn:schemas-microsoft-com:vml" xmlns:wp14="http://schemas.microsoft.com/office/word/2010/wordprocessingDrawing" xmlns:wp="http://schemas.openxmlformats.org/drawingml/2006/wordprocessingDrawing" xmlns:w10="urn:schemas-microsoft-com:office:word" xmlns:w="http://schemas.openxmlformats.org/wordprocessingml/2006/main" xmlns:w14="http://schemas.microsoft.com/office/word/2010/wordml" xmlns:w15="http://schemas.microsoft.com/office/word/2012/wordml" xmlns:w16se="http://schemas.microsoft.com/office/word/2015/wordml/symex" xmlns:wpg="http://schemas.microsoft.com/office/word/2010/wordprocessingGroup" xmlns:wpi="http://schemas.microsoft.com/office/word/2010/wordprocessingInk" xmlns:wne="http://schemas.microsoft.com/office/word/2006/wordml" xmlns:wps="http://schemas.microsoft.com/office/word/2010/wordprocessingShape" mc:Ignorable="w14 w15 w16se wp14">
+<w:numbering xmlns:wpc="http://schemas.microsoft.com/office/word/2010/wordprocessingCanvas" xmlns:mc="http://schemas.openxmlformats.org/markup-compatibility/2006" xmlns:o="urn:schemas-microsoft-com:office:office" xmlns:r="http://schemas.openxmlformats.org/officeDocument/2006/relationships" xmlns:m="http://schemas.openxmlformats.org/officeDocument/2006/math" xmlns:v="urn:schemas-microsoft-com:vml" xmlns:wp14="http://schemas.microsoft.com/office/word/2010/wordprocessingDrawing" xmlns:wp="http://schemas.openxmlformats.org/drawingml/2006/wordprocessingDrawing" xmlns:w10="urn:schemas-microsoft-com:office:word" xmlns:w="http://schemas.openxmlformats.org/wordprocessingml/2006/main" xmlns:w14="http://schemas.microsoft.com/office/word/2010/wordml" xmlns:w15="http://schemas.microsoft.com/office/word/2012/wordml" xmlns:wpg="http://schemas.microsoft.com/office/word/2010/wordprocessingGroup" xmlns:wpi="http://schemas.microsoft.com/office/word/2010/wordprocessingInk" xmlns:wne="http://schemas.microsoft.com/office/word/2006/wordml" xmlns:wps="http://schemas.microsoft.com/office/word/2010/wordprocessingShape" mc:Ignorable="w14 w15 wp14">
   <w:abstractNum w:abstractNumId="0" w15:restartNumberingAfterBreak="0">
     <w:nsid w:val="46697287"/>
     <w:multiLevelType w:val="hybridMultilevel"/>
@@ -6182,6 +6764,155 @@
       </w:pPr>
       <w:rPr>
         <w:rFonts w:ascii="Wingdings" w:hAnsi="Wingdings" w:hint="default"/>
+      </w:rPr>
+    </w:lvl>
+  </w:abstractNum>
+  <w:abstractNum w:abstractNumId="4" w15:restartNumberingAfterBreak="0">
+    <w:nsid w:val="5D2E6720"/>
+    <w:multiLevelType w:val="multilevel"/>
+    <w:tmpl w:val="0C18321C"/>
+    <w:lvl w:ilvl="0">
+      <w:start w:val="1"/>
+      <w:numFmt w:val="bullet"/>
+      <w:lvlText w:val=""/>
+      <w:lvlJc w:val="left"/>
+      <w:pPr>
+        <w:tabs>
+          <w:tab w:val="num" w:pos="720"/>
+        </w:tabs>
+        <w:ind w:left="720" w:hanging="360"/>
+      </w:pPr>
+      <w:rPr>
+        <w:rFonts w:ascii="Symbol" w:hAnsi="Symbol" w:hint="default"/>
+        <w:sz w:val="20"/>
+      </w:rPr>
+    </w:lvl>
+    <w:lvl w:ilvl="1" w:tentative="1">
+      <w:start w:val="1"/>
+      <w:numFmt w:val="bullet"/>
+      <w:lvlText w:val=""/>
+      <w:lvlJc w:val="left"/>
+      <w:pPr>
+        <w:tabs>
+          <w:tab w:val="num" w:pos="1440"/>
+        </w:tabs>
+        <w:ind w:left="1440" w:hanging="360"/>
+      </w:pPr>
+      <w:rPr>
+        <w:rFonts w:ascii="Symbol" w:hAnsi="Symbol" w:hint="default"/>
+        <w:sz w:val="20"/>
+      </w:rPr>
+    </w:lvl>
+    <w:lvl w:ilvl="2" w:tentative="1">
+      <w:start w:val="1"/>
+      <w:numFmt w:val="bullet"/>
+      <w:lvlText w:val=""/>
+      <w:lvlJc w:val="left"/>
+      <w:pPr>
+        <w:tabs>
+          <w:tab w:val="num" w:pos="2160"/>
+        </w:tabs>
+        <w:ind w:left="2160" w:hanging="360"/>
+      </w:pPr>
+      <w:rPr>
+        <w:rFonts w:ascii="Symbol" w:hAnsi="Symbol" w:hint="default"/>
+        <w:sz w:val="20"/>
+      </w:rPr>
+    </w:lvl>
+    <w:lvl w:ilvl="3" w:tentative="1">
+      <w:start w:val="1"/>
+      <w:numFmt w:val="bullet"/>
+      <w:lvlText w:val=""/>
+      <w:lvlJc w:val="left"/>
+      <w:pPr>
+        <w:tabs>
+          <w:tab w:val="num" w:pos="2880"/>
+        </w:tabs>
+        <w:ind w:left="2880" w:hanging="360"/>
+      </w:pPr>
+      <w:rPr>
+        <w:rFonts w:ascii="Symbol" w:hAnsi="Symbol" w:hint="default"/>
+        <w:sz w:val="20"/>
+      </w:rPr>
+    </w:lvl>
+    <w:lvl w:ilvl="4" w:tentative="1">
+      <w:start w:val="1"/>
+      <w:numFmt w:val="bullet"/>
+      <w:lvlText w:val=""/>
+      <w:lvlJc w:val="left"/>
+      <w:pPr>
+        <w:tabs>
+          <w:tab w:val="num" w:pos="3600"/>
+        </w:tabs>
+        <w:ind w:left="3600" w:hanging="360"/>
+      </w:pPr>
+      <w:rPr>
+        <w:rFonts w:ascii="Symbol" w:hAnsi="Symbol" w:hint="default"/>
+        <w:sz w:val="20"/>
+      </w:rPr>
+    </w:lvl>
+    <w:lvl w:ilvl="5" w:tentative="1">
+      <w:start w:val="1"/>
+      <w:numFmt w:val="bullet"/>
+      <w:lvlText w:val=""/>
+      <w:lvlJc w:val="left"/>
+      <w:pPr>
+        <w:tabs>
+          <w:tab w:val="num" w:pos="4320"/>
+        </w:tabs>
+        <w:ind w:left="4320" w:hanging="360"/>
+      </w:pPr>
+      <w:rPr>
+        <w:rFonts w:ascii="Symbol" w:hAnsi="Symbol" w:hint="default"/>
+        <w:sz w:val="20"/>
+      </w:rPr>
+    </w:lvl>
+    <w:lvl w:ilvl="6" w:tentative="1">
+      <w:start w:val="1"/>
+      <w:numFmt w:val="bullet"/>
+      <w:lvlText w:val=""/>
+      <w:lvlJc w:val="left"/>
+      <w:pPr>
+        <w:tabs>
+          <w:tab w:val="num" w:pos="5040"/>
+        </w:tabs>
+        <w:ind w:left="5040" w:hanging="360"/>
+      </w:pPr>
+      <w:rPr>
+        <w:rFonts w:ascii="Symbol" w:hAnsi="Symbol" w:hint="default"/>
+        <w:sz w:val="20"/>
+      </w:rPr>
+    </w:lvl>
+    <w:lvl w:ilvl="7" w:tentative="1">
+      <w:start w:val="1"/>
+      <w:numFmt w:val="bullet"/>
+      <w:lvlText w:val=""/>
+      <w:lvlJc w:val="left"/>
+      <w:pPr>
+        <w:tabs>
+          <w:tab w:val="num" w:pos="5760"/>
+        </w:tabs>
+        <w:ind w:left="5760" w:hanging="360"/>
+      </w:pPr>
+      <w:rPr>
+        <w:rFonts w:ascii="Symbol" w:hAnsi="Symbol" w:hint="default"/>
+        <w:sz w:val="20"/>
+      </w:rPr>
+    </w:lvl>
+    <w:lvl w:ilvl="8" w:tentative="1">
+      <w:start w:val="1"/>
+      <w:numFmt w:val="bullet"/>
+      <w:lvlText w:val=""/>
+      <w:lvlJc w:val="left"/>
+      <w:pPr>
+        <w:tabs>
+          <w:tab w:val="num" w:pos="6480"/>
+        </w:tabs>
+        <w:ind w:left="6480" w:hanging="360"/>
+      </w:pPr>
+      <w:rPr>
+        <w:rFonts w:ascii="Symbol" w:hAnsi="Symbol" w:hint="default"/>
+        <w:sz w:val="20"/>
       </w:rPr>
     </w:lvl>
   </w:abstractNum>
@@ -6197,11 +6928,14 @@
   <w:num w:numId="4">
     <w:abstractNumId w:val="2"/>
   </w:num>
+  <w:num w:numId="5">
+    <w:abstractNumId w:val="4"/>
+  </w:num>
 </w:numbering>
 </file>
 
 <file path=word/styles.xml><?xml version="1.0" encoding="utf-8"?>
-<w:styles xmlns:mc="http://schemas.openxmlformats.org/markup-compatibility/2006" xmlns:r="http://schemas.openxmlformats.org/officeDocument/2006/relationships" xmlns:w="http://schemas.openxmlformats.org/wordprocessingml/2006/main" xmlns:w14="http://schemas.microsoft.com/office/word/2010/wordml" xmlns:w15="http://schemas.microsoft.com/office/word/2012/wordml" xmlns:w16se="http://schemas.microsoft.com/office/word/2015/wordml/symex" mc:Ignorable="w14 w15 w16se">
+<w:styles xmlns:mc="http://schemas.openxmlformats.org/markup-compatibility/2006" xmlns:r="http://schemas.openxmlformats.org/officeDocument/2006/relationships" xmlns:w="http://schemas.openxmlformats.org/wordprocessingml/2006/main" xmlns:w14="http://schemas.microsoft.com/office/word/2010/wordml" xmlns:w15="http://schemas.microsoft.com/office/word/2012/wordml" mc:Ignorable="w14 w15">
   <w:docDefaults>
     <w:rPrDefault>
       <w:rPr>
@@ -6217,7 +6951,7 @@
       </w:pPr>
     </w:pPrDefault>
   </w:docDefaults>
-  <w:latentStyles w:defLockedState="0" w:defUIPriority="99" w:defSemiHidden="0" w:defUnhideWhenUsed="0" w:defQFormat="0" w:count="372">
+  <w:latentStyles w:defLockedState="0" w:defUIPriority="99" w:defSemiHidden="0" w:defUnhideWhenUsed="0" w:defQFormat="0" w:count="371">
     <w:lsdException w:name="Normal" w:uiPriority="0" w:qFormat="1"/>
     <w:lsdException w:name="heading 1" w:uiPriority="9" w:qFormat="1"/>
     <w:lsdException w:name="heading 2" w:semiHidden="1" w:uiPriority="0" w:unhideWhenUsed="1" w:qFormat="1"/>
@@ -6323,6 +7057,7 @@
     <w:lsdException w:name="HTML Sample" w:semiHidden="1" w:unhideWhenUsed="1"/>
     <w:lsdException w:name="HTML Typewriter" w:semiHidden="1" w:unhideWhenUsed="1"/>
     <w:lsdException w:name="HTML Variable" w:semiHidden="1" w:unhideWhenUsed="1"/>
+    <w:lsdException w:name="Normal Table" w:semiHidden="1" w:unhideWhenUsed="1"/>
     <w:lsdException w:name="annotation subject" w:semiHidden="1" w:unhideWhenUsed="1"/>
     <w:lsdException w:name="No List" w:semiHidden="1" w:unhideWhenUsed="1"/>
     <w:lsdException w:name="Outline List 1" w:semiHidden="1" w:unhideWhenUsed="1"/>
@@ -6369,8 +7104,10 @@
     <w:lsdException w:name="Table Subtle 2" w:semiHidden="1" w:unhideWhenUsed="1"/>
     <w:lsdException w:name="Table Web 1" w:semiHidden="1" w:unhideWhenUsed="1"/>
     <w:lsdException w:name="Table Web 2" w:semiHidden="1" w:unhideWhenUsed="1"/>
+    <w:lsdException w:name="Table Web 3" w:semiHidden="1" w:unhideWhenUsed="1"/>
     <w:lsdException w:name="Balloon Text" w:semiHidden="1" w:unhideWhenUsed="1"/>
     <w:lsdException w:name="Table Grid" w:uiPriority="39"/>
+    <w:lsdException w:name="Table Theme" w:semiHidden="1" w:unhideWhenUsed="1"/>
     <w:lsdException w:name="Placeholder Text" w:semiHidden="1"/>
     <w:lsdException w:name="No Spacing" w:uiPriority="1" w:qFormat="1"/>
     <w:lsdException w:name="Light Shading" w:uiPriority="60"/>
@@ -6586,7 +7323,6 @@
     <w:lsdException w:name="List Table 5 Dark Accent 6" w:uiPriority="50"/>
     <w:lsdException w:name="List Table 6 Colorful Accent 6" w:uiPriority="51"/>
     <w:lsdException w:name="List Table 7 Colorful Accent 6" w:uiPriority="52"/>
-    <w:lsdException w:name="Mention" w:semiHidden="1" w:unhideWhenUsed="1"/>
   </w:latentStyles>
   <w:style w:type="paragraph" w:default="1" w:styleId="Normal">
     <w:name w:val="Normal"/>
@@ -7259,7 +7995,7 @@
 </file>
 
 <file path=customXml/itemProps1.xml><?xml version="1.0" encoding="utf-8"?>
-<ds:datastoreItem xmlns:ds="http://schemas.openxmlformats.org/officeDocument/2006/customXml" ds:itemID="{E8B9C652-4BC9-4813-BDD4-CE8764677743}">
+<ds:datastoreItem xmlns:ds="http://schemas.openxmlformats.org/officeDocument/2006/customXml" ds:itemID="{0F3D7025-7154-43A0-83B3-4ABB3D85A28F}">
   <ds:schemaRefs>
     <ds:schemaRef ds:uri="http://schemas.openxmlformats.org/officeDocument/2006/bibliography"/>
   </ds:schemaRefs>

</xml_diff>